<commit_message>
Research statistical report: updated ToDo
</commit_message>
<xml_diff>
--- a/Meerkeuze door eliminatie-research.docx
+++ b/Meerkeuze door eliminatie-research.docx
@@ -417,8 +417,6 @@
           </m:den>
         </m:f>
       </m:oMath>
-      <w:bookmarkStart w:id="0" w:name="_GoBack"/>
-      <w:bookmarkEnd w:id="0"/>
     </w:p>
     <w:tbl>
       <w:tblPr>
@@ -1014,7 +1012,6 @@
           <w:u w:val="single"/>
         </w:rPr>
       </w:pPr>
-      <w:proofErr w:type="spellStart"/>
       <w:r>
         <w:rPr>
           <w:u w:val="single"/>
@@ -1031,14 +1028,7 @@
         <w:rPr>
           <w:u w:val="single"/>
         </w:rPr>
-        <w:t>s</w:t>
-      </w:r>
-      <w:proofErr w:type="spellEnd"/>
-      <w:r>
-        <w:rPr>
-          <w:u w:val="single"/>
-        </w:rPr>
-        <w:t xml:space="preserve"> </w:t>
+        <w:t xml:space="preserve">s </w:t>
       </w:r>
       <m:oMath>
         <m:r>
@@ -1061,21 +1051,8 @@
           <w:u w:val="single"/>
         </w:rPr>
       </w:pPr>
-      <w:proofErr w:type="spellStart"/>
-      <w:r>
-        <w:t>Unstandardized</w:t>
-      </w:r>
-      <w:proofErr w:type="spellEnd"/>
-      <w:r>
-        <w:t xml:space="preserve"> versus </w:t>
-      </w:r>
-      <w:proofErr w:type="spellStart"/>
-      <w:r>
-        <w:t>standardized</w:t>
-      </w:r>
-      <w:proofErr w:type="spellEnd"/>
-      <w:r>
-        <w:t xml:space="preserve"> </w:t>
+      <w:r>
+        <w:t xml:space="preserve">Unstandardized versus standardized </w:t>
       </w:r>
       <m:oMath>
         <m:r>
@@ -1202,21 +1179,12 @@
           <w:lang w:val="en-US"/>
         </w:rPr>
       </w:pPr>
-      <w:proofErr w:type="spellStart"/>
       <w:r>
         <w:rPr>
           <w:rFonts w:eastAsiaTheme="minorEastAsia"/>
           <w:lang w:val="en-US"/>
         </w:rPr>
-        <w:t>Coefficiënt</w:t>
-      </w:r>
-      <w:proofErr w:type="spellEnd"/>
-      <w:r>
-        <w:rPr>
-          <w:rFonts w:eastAsiaTheme="minorEastAsia"/>
-          <w:lang w:val="en-US"/>
-        </w:rPr>
-        <w:t xml:space="preserve"> </w:t>
+        <w:t xml:space="preserve">Coefficiënt </w:t>
       </w:r>
       <m:oMath>
         <m:r>
@@ -1288,23 +1256,7 @@
           <w:rFonts w:eastAsiaTheme="minorEastAsia"/>
           <w:lang w:val="en-US"/>
         </w:rPr>
-        <w:t xml:space="preserve">. Falk and </w:t>
-      </w:r>
-      <w:proofErr w:type="spellStart"/>
-      <w:r>
-        <w:rPr>
-          <w:rFonts w:eastAsiaTheme="minorEastAsia"/>
-          <w:lang w:val="en-US"/>
-        </w:rPr>
-        <w:t>Savalei</w:t>
-      </w:r>
-      <w:proofErr w:type="spellEnd"/>
-      <w:r>
-        <w:rPr>
-          <w:rFonts w:eastAsiaTheme="minorEastAsia"/>
-          <w:lang w:val="en-US"/>
-        </w:rPr>
-        <w:t xml:space="preserve"> also indicate that in the case of a large number of responses (students in the case of an exam) </w:t>
+        <w:t xml:space="preserve">. Falk and Savalei also indicate that in the case of a large number of responses (students in the case of an exam) </w:t>
       </w:r>
       <m:oMath>
         <m:r>
@@ -1320,23 +1272,7 @@
           <w:rFonts w:eastAsiaTheme="minorEastAsia"/>
           <w:lang w:val="en-US"/>
         </w:rPr>
-        <w:t xml:space="preserve"> could be a wrong indicator and one should look at </w:t>
-      </w:r>
-      <w:proofErr w:type="spellStart"/>
-      <w:r>
-        <w:rPr>
-          <w:rFonts w:eastAsiaTheme="minorEastAsia"/>
-          <w:lang w:val="en-US"/>
-        </w:rPr>
-        <w:t>covariances</w:t>
-      </w:r>
-      <w:proofErr w:type="spellEnd"/>
-      <w:r>
-        <w:rPr>
-          <w:rFonts w:eastAsiaTheme="minorEastAsia"/>
-          <w:lang w:val="en-US"/>
-        </w:rPr>
-        <w:t xml:space="preserve"> between the question scores.</w:t>
+        <w:t xml:space="preserve"> could be a wrong indicator and one should look at covariances between the question scores.</w:t>
       </w:r>
       <w:r>
         <w:rPr>
@@ -1658,23 +1594,7 @@
           <w:rFonts w:eastAsiaTheme="minorEastAsia"/>
           <w:lang w:val="en-US"/>
         </w:rPr>
-        <w:t xml:space="preserve">Score on question </w:t>
-      </w:r>
-      <w:proofErr w:type="spellStart"/>
-      <w:r>
-        <w:rPr>
-          <w:rFonts w:eastAsiaTheme="minorEastAsia"/>
-          <w:lang w:val="en-US"/>
-        </w:rPr>
-        <w:t>i</w:t>
-      </w:r>
-      <w:proofErr w:type="spellEnd"/>
-      <w:r>
-        <w:rPr>
-          <w:rFonts w:eastAsiaTheme="minorEastAsia"/>
-          <w:lang w:val="en-US"/>
-        </w:rPr>
-        <w:t xml:space="preserve"> by student j: </w:t>
+        <w:t xml:space="preserve">Score on question i by student j: </w:t>
       </w:r>
       <m:oMath>
         <m:r>
@@ -2895,7 +2815,15 @@
           <w:lang w:val="en-US"/>
         </w:rPr>
         <w:lastRenderedPageBreak/>
-        <w:t>P-values and what they indicate about question difficulty</w:t>
+        <w:t xml:space="preserve">P-values </w:t>
+      </w:r>
+      <w:r>
+        <w:rPr>
+          <w:rFonts w:eastAsiaTheme="minorEastAsia"/>
+          <w:u w:val="single"/>
+          <w:lang w:val="en-US"/>
+        </w:rPr>
+        <w:t>and A-values</w:t>
       </w:r>
     </w:p>
     <w:p>
@@ -2905,7 +2833,1780 @@
           <w:lang w:val="en-US"/>
         </w:rPr>
       </w:pPr>
+      <w:r>
+        <w:rPr>
+          <w:rFonts w:eastAsiaTheme="minorEastAsia"/>
+          <w:lang w:val="en-US"/>
+        </w:rPr>
+        <w:t>Depends on the number of students (percentage) that gave a certain answer.</w:t>
+      </w:r>
     </w:p>
+    <w:p>
+      <w:pPr>
+        <w:rPr>
+          <w:rFonts w:eastAsiaTheme="minorEastAsia"/>
+          <w:b/>
+        </w:rPr>
+      </w:pPr>
+      <w:r>
+        <w:rPr>
+          <w:rFonts w:eastAsiaTheme="minorEastAsia"/>
+          <w:b/>
+        </w:rPr>
+        <w:t>Meerkeuze met giscorrectie</w:t>
+      </w:r>
+    </w:p>
+    <w:p>
+      <w:pPr>
+        <w:rPr>
+          <w:rFonts w:eastAsiaTheme="minorEastAsia"/>
+        </w:rPr>
+      </w:pPr>
+      <w:r>
+        <w:rPr>
+          <w:rFonts w:eastAsiaTheme="minorEastAsia"/>
+        </w:rPr>
+        <w:t>&lt;20% of &gt;80% juiste antwoord: rood kleuren</w:t>
+      </w:r>
+    </w:p>
+    <w:p>
+      <w:pPr>
+        <w:rPr>
+          <w:rFonts w:eastAsiaTheme="minorEastAsia"/>
+        </w:rPr>
+      </w:pPr>
+      <w:r>
+        <w:rPr>
+          <w:rFonts w:eastAsiaTheme="minorEastAsia"/>
+        </w:rPr>
+        <w:t>Tussen 20% en 35% of tussen 65% en 80% juiste antwoord: oranje kleuren</w:t>
+      </w:r>
+    </w:p>
+    <w:p>
+      <w:pPr>
+        <w:rPr>
+          <w:rFonts w:eastAsiaTheme="minorEastAsia"/>
+        </w:rPr>
+      </w:pPr>
+      <w:r>
+        <w:rPr>
+          <w:rFonts w:eastAsiaTheme="minorEastAsia"/>
+        </w:rPr>
+        <w:t>% foute antwoord &gt; % juiste antwoord: rood kleuren</w:t>
+      </w:r>
+    </w:p>
+    <w:p>
+      <w:pPr>
+        <w:rPr>
+          <w:rFonts w:eastAsiaTheme="minorEastAsia"/>
+          <w:b/>
+          <w:lang w:val="en-US"/>
+        </w:rPr>
+      </w:pPr>
+      <w:r>
+        <w:rPr>
+          <w:rFonts w:eastAsiaTheme="minorEastAsia"/>
+          <w:b/>
+          <w:lang w:val="en-US"/>
+        </w:rPr>
+        <w:t>Meerkeuze met eliminatie</w:t>
+      </w:r>
+    </w:p>
+    <w:p>
+      <w:pPr>
+        <w:rPr>
+          <w:rFonts w:eastAsiaTheme="minorEastAsia"/>
+        </w:rPr>
+      </w:pPr>
+      <w:r>
+        <w:rPr>
+          <w:rFonts w:eastAsiaTheme="minorEastAsia"/>
+        </w:rPr>
+        <w:t>Moeilijke of makkelijke vraag definiëren?</w:t>
+      </w:r>
+    </w:p>
+    <w:p>
+      <w:pPr>
+        <w:rPr>
+          <w:rFonts w:eastAsiaTheme="minorEastAsia"/>
+        </w:rPr>
+      </w:pPr>
+      <w:r>
+        <w:rPr>
+          <w:rFonts w:eastAsiaTheme="minorEastAsia"/>
+        </w:rPr>
+        <w:t>Gemiddelde P-waarde (gemiddeld percentage dat vraag juist beantwoord) geeft de moeilijkheid van het examen aan.</w:t>
+      </w:r>
+      <w:bookmarkStart w:id="0" w:name="_GoBack"/>
+      <w:bookmarkEnd w:id="0"/>
+    </w:p>
+    <w:p>
+      <w:pPr>
+        <w:pStyle w:val="ListParagraph"/>
+        <w:numPr>
+          <w:ilvl w:val="0"/>
+          <w:numId w:val="2"/>
+        </w:numPr>
+        <w:rPr>
+          <w:rFonts w:eastAsiaTheme="minorEastAsia"/>
+          <w:u w:val="single"/>
+          <w:lang w:val="en-US"/>
+        </w:rPr>
+      </w:pPr>
+      <w:r>
+        <w:rPr>
+          <w:rFonts w:eastAsiaTheme="minorEastAsia"/>
+          <w:u w:val="single"/>
+          <w:lang w:val="en-US"/>
+        </w:rPr>
+        <w:t>Item-t</w:t>
+      </w:r>
+      <w:r>
+        <w:rPr>
+          <w:rFonts w:eastAsiaTheme="minorEastAsia"/>
+          <w:u w:val="single"/>
+          <w:lang w:val="en-US"/>
+        </w:rPr>
+        <w:t>oets correlatie</w:t>
+      </w:r>
+    </w:p>
+    <w:p>
+      <w:pPr>
+        <w:rPr>
+          <w:rFonts w:eastAsiaTheme="minorEastAsia"/>
+          <w:lang w:val="en-US"/>
+        </w:rPr>
+      </w:pPr>
+      <w:r>
+        <w:rPr>
+          <w:rFonts w:eastAsiaTheme="minorEastAsia"/>
+          <w:lang w:val="en-US"/>
+        </w:rPr>
+        <w:t>Pearson c</w:t>
+      </w:r>
+      <w:r>
+        <w:rPr>
+          <w:rFonts w:eastAsiaTheme="minorEastAsia"/>
+          <w:lang w:val="en-US"/>
+        </w:rPr>
+        <w:t>orrelation-coefficie</w:t>
+      </w:r>
+      <w:r>
+        <w:rPr>
+          <w:rFonts w:eastAsiaTheme="minorEastAsia"/>
+          <w:lang w:val="en-US"/>
+        </w:rPr>
+        <w:t xml:space="preserve">nt: </w:t>
+      </w:r>
+      <m:oMath>
+        <m:r>
+          <w:rPr>
+            <w:rFonts w:ascii="Cambria Math" w:eastAsiaTheme="minorEastAsia" w:hAnsi="Cambria Math"/>
+            <w:lang w:val="en-US"/>
+          </w:rPr>
+          <m:t>r</m:t>
+        </m:r>
+        <m:r>
+          <w:rPr>
+            <w:rFonts w:ascii="Cambria Math" w:eastAsiaTheme="minorEastAsia" w:hAnsi="Cambria Math"/>
+            <w:lang w:val="en-US"/>
+          </w:rPr>
+          <m:t>=</m:t>
+        </m:r>
+        <m:f>
+          <m:fPr>
+            <m:ctrlPr>
+              <w:rPr>
+                <w:rFonts w:ascii="Cambria Math" w:eastAsiaTheme="minorEastAsia" w:hAnsi="Cambria Math"/>
+                <w:i/>
+                <w:lang w:val="en-US"/>
+              </w:rPr>
+            </m:ctrlPr>
+          </m:fPr>
+          <m:num>
+            <m:r>
+              <w:rPr>
+                <w:rFonts w:ascii="Cambria Math" w:eastAsiaTheme="minorEastAsia" w:hAnsi="Cambria Math"/>
+                <w:lang w:val="en-US"/>
+              </w:rPr>
+              <m:t>co</m:t>
+            </m:r>
+            <m:sSub>
+              <m:sSubPr>
+                <m:ctrlPr>
+                  <w:rPr>
+                    <w:rFonts w:ascii="Cambria Math" w:eastAsiaTheme="minorEastAsia" w:hAnsi="Cambria Math"/>
+                    <w:i/>
+                    <w:lang w:val="en-US"/>
+                  </w:rPr>
+                </m:ctrlPr>
+              </m:sSubPr>
+              <m:e>
+                <m:r>
+                  <w:rPr>
+                    <w:rFonts w:ascii="Cambria Math" w:eastAsiaTheme="minorEastAsia" w:hAnsi="Cambria Math"/>
+                    <w:lang w:val="en-US"/>
+                  </w:rPr>
+                  <m:t>v</m:t>
+                </m:r>
+              </m:e>
+              <m:sub>
+                <m:r>
+                  <w:rPr>
+                    <w:rFonts w:ascii="Cambria Math" w:eastAsiaTheme="minorEastAsia" w:hAnsi="Cambria Math"/>
+                    <w:lang w:val="en-US"/>
+                  </w:rPr>
+                  <m:t>xy</m:t>
+                </m:r>
+              </m:sub>
+            </m:sSub>
+          </m:num>
+          <m:den>
+            <m:sSub>
+              <m:sSubPr>
+                <m:ctrlPr>
+                  <w:rPr>
+                    <w:rFonts w:ascii="Cambria Math" w:eastAsiaTheme="minorEastAsia" w:hAnsi="Cambria Math"/>
+                    <w:i/>
+                    <w:lang w:val="en-US"/>
+                  </w:rPr>
+                </m:ctrlPr>
+              </m:sSubPr>
+              <m:e>
+                <m:r>
+                  <w:rPr>
+                    <w:rFonts w:ascii="Cambria Math" w:eastAsiaTheme="minorEastAsia" w:hAnsi="Cambria Math"/>
+                    <w:lang w:val="en-US"/>
+                  </w:rPr>
+                  <m:t>s</m:t>
+                </m:r>
+              </m:e>
+              <m:sub>
+                <m:r>
+                  <w:rPr>
+                    <w:rFonts w:ascii="Cambria Math" w:eastAsiaTheme="minorEastAsia" w:hAnsi="Cambria Math"/>
+                    <w:lang w:val="en-US"/>
+                  </w:rPr>
+                  <m:t>x</m:t>
+                </m:r>
+              </m:sub>
+            </m:sSub>
+            <m:sSub>
+              <m:sSubPr>
+                <m:ctrlPr>
+                  <w:rPr>
+                    <w:rFonts w:ascii="Cambria Math" w:eastAsiaTheme="minorEastAsia" w:hAnsi="Cambria Math"/>
+                    <w:i/>
+                    <w:lang w:val="en-US"/>
+                  </w:rPr>
+                </m:ctrlPr>
+              </m:sSubPr>
+              <m:e>
+                <m:r>
+                  <w:rPr>
+                    <w:rFonts w:ascii="Cambria Math" w:eastAsiaTheme="minorEastAsia" w:hAnsi="Cambria Math"/>
+                    <w:lang w:val="en-US"/>
+                  </w:rPr>
+                  <m:t>s</m:t>
+                </m:r>
+              </m:e>
+              <m:sub>
+                <m:r>
+                  <w:rPr>
+                    <w:rFonts w:ascii="Cambria Math" w:eastAsiaTheme="minorEastAsia" w:hAnsi="Cambria Math"/>
+                    <w:lang w:val="en-US"/>
+                  </w:rPr>
+                  <m:t>y</m:t>
+                </m:r>
+              </m:sub>
+            </m:sSub>
+          </m:den>
+        </m:f>
+        <m:r>
+          <w:rPr>
+            <w:rFonts w:ascii="Cambria Math" w:eastAsiaTheme="minorEastAsia" w:hAnsi="Cambria Math"/>
+            <w:lang w:val="en-US"/>
+          </w:rPr>
+          <m:t>=</m:t>
+        </m:r>
+        <m:f>
+          <m:fPr>
+            <m:ctrlPr>
+              <w:rPr>
+                <w:rFonts w:ascii="Cambria Math" w:eastAsiaTheme="minorEastAsia" w:hAnsi="Cambria Math"/>
+                <w:i/>
+                <w:lang w:val="en-US"/>
+              </w:rPr>
+            </m:ctrlPr>
+          </m:fPr>
+          <m:num>
+            <m:nary>
+              <m:naryPr>
+                <m:chr m:val="∑"/>
+                <m:limLoc m:val="undOvr"/>
+                <m:ctrlPr>
+                  <w:rPr>
+                    <w:rFonts w:ascii="Cambria Math" w:eastAsiaTheme="minorEastAsia" w:hAnsi="Cambria Math"/>
+                    <w:i/>
+                    <w:lang w:val="en-US"/>
+                  </w:rPr>
+                </m:ctrlPr>
+              </m:naryPr>
+              <m:sub>
+                <m:r>
+                  <w:rPr>
+                    <w:rFonts w:ascii="Cambria Math" w:eastAsiaTheme="minorEastAsia" w:hAnsi="Cambria Math"/>
+                    <w:lang w:val="en-US"/>
+                  </w:rPr>
+                  <m:t>i</m:t>
+                </m:r>
+                <m:r>
+                  <w:rPr>
+                    <w:rFonts w:ascii="Cambria Math" w:eastAsiaTheme="minorEastAsia" w:hAnsi="Cambria Math"/>
+                    <w:lang w:val="en-US"/>
+                  </w:rPr>
+                  <m:t>=1</m:t>
+                </m:r>
+              </m:sub>
+              <m:sup>
+                <m:r>
+                  <w:rPr>
+                    <w:rFonts w:ascii="Cambria Math" w:eastAsiaTheme="minorEastAsia" w:hAnsi="Cambria Math"/>
+                    <w:lang w:val="en-US"/>
+                  </w:rPr>
+                  <m:t>N</m:t>
+                </m:r>
+              </m:sup>
+              <m:e>
+                <m:r>
+                  <w:rPr>
+                    <w:rFonts w:ascii="Cambria Math" w:eastAsiaTheme="minorEastAsia" w:hAnsi="Cambria Math"/>
+                    <w:lang w:val="en-US"/>
+                  </w:rPr>
+                  <m:t>(</m:t>
+                </m:r>
+                <m:sSub>
+                  <m:sSubPr>
+                    <m:ctrlPr>
+                      <w:rPr>
+                        <w:rFonts w:ascii="Cambria Math" w:eastAsiaTheme="minorEastAsia" w:hAnsi="Cambria Math"/>
+                        <w:i/>
+                        <w:lang w:val="en-US"/>
+                      </w:rPr>
+                    </m:ctrlPr>
+                  </m:sSubPr>
+                  <m:e>
+                    <m:r>
+                      <w:rPr>
+                        <w:rFonts w:ascii="Cambria Math" w:eastAsiaTheme="minorEastAsia" w:hAnsi="Cambria Math"/>
+                        <w:lang w:val="en-US"/>
+                      </w:rPr>
+                      <m:t>x</m:t>
+                    </m:r>
+                  </m:e>
+                  <m:sub>
+                    <m:r>
+                      <w:rPr>
+                        <w:rFonts w:ascii="Cambria Math" w:eastAsiaTheme="minorEastAsia" w:hAnsi="Cambria Math"/>
+                        <w:lang w:val="en-US"/>
+                      </w:rPr>
+                      <m:t>i</m:t>
+                    </m:r>
+                  </m:sub>
+                </m:sSub>
+                <m:r>
+                  <w:rPr>
+                    <w:rFonts w:ascii="Cambria Math" w:eastAsiaTheme="minorEastAsia" w:hAnsi="Cambria Math"/>
+                    <w:lang w:val="en-US"/>
+                  </w:rPr>
+                  <m:t>-</m:t>
+                </m:r>
+                <m:acc>
+                  <m:accPr>
+                    <m:chr m:val="̅"/>
+                    <m:ctrlPr>
+                      <w:rPr>
+                        <w:rFonts w:ascii="Cambria Math" w:eastAsiaTheme="minorEastAsia" w:hAnsi="Cambria Math"/>
+                        <w:i/>
+                        <w:lang w:val="en-US"/>
+                      </w:rPr>
+                    </m:ctrlPr>
+                  </m:accPr>
+                  <m:e>
+                    <m:r>
+                      <w:rPr>
+                        <w:rFonts w:ascii="Cambria Math" w:eastAsiaTheme="minorEastAsia" w:hAnsi="Cambria Math"/>
+                        <w:lang w:val="en-US"/>
+                      </w:rPr>
+                      <m:t>x</m:t>
+                    </m:r>
+                  </m:e>
+                </m:acc>
+                <m:r>
+                  <w:rPr>
+                    <w:rFonts w:ascii="Cambria Math" w:eastAsiaTheme="minorEastAsia" w:hAnsi="Cambria Math"/>
+                    <w:lang w:val="en-US"/>
+                  </w:rPr>
+                  <m:t>)(</m:t>
+                </m:r>
+                <m:sSub>
+                  <m:sSubPr>
+                    <m:ctrlPr>
+                      <w:rPr>
+                        <w:rFonts w:ascii="Cambria Math" w:eastAsiaTheme="minorEastAsia" w:hAnsi="Cambria Math"/>
+                        <w:i/>
+                        <w:lang w:val="en-US"/>
+                      </w:rPr>
+                    </m:ctrlPr>
+                  </m:sSubPr>
+                  <m:e>
+                    <m:r>
+                      <w:rPr>
+                        <w:rFonts w:ascii="Cambria Math" w:eastAsiaTheme="minorEastAsia" w:hAnsi="Cambria Math"/>
+                        <w:lang w:val="en-US"/>
+                      </w:rPr>
+                      <m:t>y</m:t>
+                    </m:r>
+                  </m:e>
+                  <m:sub>
+                    <m:r>
+                      <w:rPr>
+                        <w:rFonts w:ascii="Cambria Math" w:eastAsiaTheme="minorEastAsia" w:hAnsi="Cambria Math"/>
+                        <w:lang w:val="en-US"/>
+                      </w:rPr>
+                      <m:t>i</m:t>
+                    </m:r>
+                  </m:sub>
+                </m:sSub>
+                <m:r>
+                  <w:rPr>
+                    <w:rFonts w:ascii="Cambria Math" w:eastAsiaTheme="minorEastAsia" w:hAnsi="Cambria Math"/>
+                    <w:lang w:val="en-US"/>
+                  </w:rPr>
+                  <m:t>-</m:t>
+                </m:r>
+                <m:acc>
+                  <m:accPr>
+                    <m:chr m:val="̅"/>
+                    <m:ctrlPr>
+                      <w:rPr>
+                        <w:rFonts w:ascii="Cambria Math" w:eastAsiaTheme="minorEastAsia" w:hAnsi="Cambria Math"/>
+                        <w:i/>
+                        <w:lang w:val="en-US"/>
+                      </w:rPr>
+                    </m:ctrlPr>
+                  </m:accPr>
+                  <m:e>
+                    <m:r>
+                      <w:rPr>
+                        <w:rFonts w:ascii="Cambria Math" w:eastAsiaTheme="minorEastAsia" w:hAnsi="Cambria Math"/>
+                        <w:lang w:val="en-US"/>
+                      </w:rPr>
+                      <m:t>y</m:t>
+                    </m:r>
+                  </m:e>
+                </m:acc>
+                <m:r>
+                  <w:rPr>
+                    <w:rFonts w:ascii="Cambria Math" w:eastAsiaTheme="minorEastAsia" w:hAnsi="Cambria Math"/>
+                    <w:lang w:val="en-US"/>
+                  </w:rPr>
+                  <m:t>)</m:t>
+                </m:r>
+              </m:e>
+            </m:nary>
+          </m:num>
+          <m:den>
+            <m:d>
+              <m:dPr>
+                <m:ctrlPr>
+                  <w:rPr>
+                    <w:rFonts w:ascii="Cambria Math" w:eastAsiaTheme="minorEastAsia" w:hAnsi="Cambria Math"/>
+                    <w:i/>
+                    <w:lang w:val="en-US"/>
+                  </w:rPr>
+                </m:ctrlPr>
+              </m:dPr>
+              <m:e>
+                <m:r>
+                  <w:rPr>
+                    <w:rFonts w:ascii="Cambria Math" w:eastAsiaTheme="minorEastAsia" w:hAnsi="Cambria Math"/>
+                    <w:lang w:val="en-US"/>
+                  </w:rPr>
+                  <m:t>N</m:t>
+                </m:r>
+                <m:r>
+                  <w:rPr>
+                    <w:rFonts w:ascii="Cambria Math" w:eastAsiaTheme="minorEastAsia" w:hAnsi="Cambria Math"/>
+                    <w:lang w:val="en-US"/>
+                  </w:rPr>
+                  <m:t>-1</m:t>
+                </m:r>
+              </m:e>
+            </m:d>
+            <m:sSub>
+              <m:sSubPr>
+                <m:ctrlPr>
+                  <w:rPr>
+                    <w:rFonts w:ascii="Cambria Math" w:eastAsiaTheme="minorEastAsia" w:hAnsi="Cambria Math"/>
+                    <w:i/>
+                    <w:lang w:val="en-US"/>
+                  </w:rPr>
+                </m:ctrlPr>
+              </m:sSubPr>
+              <m:e>
+                <m:r>
+                  <w:rPr>
+                    <w:rFonts w:ascii="Cambria Math" w:eastAsiaTheme="minorEastAsia" w:hAnsi="Cambria Math"/>
+                    <w:lang w:val="en-US"/>
+                  </w:rPr>
+                  <m:t>s</m:t>
+                </m:r>
+              </m:e>
+              <m:sub>
+                <m:r>
+                  <w:rPr>
+                    <w:rFonts w:ascii="Cambria Math" w:eastAsiaTheme="minorEastAsia" w:hAnsi="Cambria Math"/>
+                    <w:lang w:val="en-US"/>
+                  </w:rPr>
+                  <m:t>x</m:t>
+                </m:r>
+              </m:sub>
+            </m:sSub>
+            <m:sSub>
+              <m:sSubPr>
+                <m:ctrlPr>
+                  <w:rPr>
+                    <w:rFonts w:ascii="Cambria Math" w:eastAsiaTheme="minorEastAsia" w:hAnsi="Cambria Math"/>
+                    <w:i/>
+                    <w:lang w:val="en-US"/>
+                  </w:rPr>
+                </m:ctrlPr>
+              </m:sSubPr>
+              <m:e>
+                <m:r>
+                  <w:rPr>
+                    <w:rFonts w:ascii="Cambria Math" w:eastAsiaTheme="minorEastAsia" w:hAnsi="Cambria Math"/>
+                    <w:lang w:val="en-US"/>
+                  </w:rPr>
+                  <m:t>s</m:t>
+                </m:r>
+              </m:e>
+              <m:sub>
+                <m:r>
+                  <w:rPr>
+                    <w:rFonts w:ascii="Cambria Math" w:eastAsiaTheme="minorEastAsia" w:hAnsi="Cambria Math"/>
+                    <w:lang w:val="en-US"/>
+                  </w:rPr>
+                  <m:t>y</m:t>
+                </m:r>
+              </m:sub>
+            </m:sSub>
+          </m:den>
+        </m:f>
+      </m:oMath>
+      <w:r>
+        <w:rPr>
+          <w:rFonts w:eastAsiaTheme="minorEastAsia"/>
+          <w:lang w:val="en-US"/>
+        </w:rPr>
+        <w:t xml:space="preserve"> </w:t>
+      </w:r>
+      <w:sdt>
+        <w:sdtPr>
+          <w:rPr>
+            <w:rFonts w:eastAsiaTheme="minorEastAsia"/>
+            <w:lang w:val="en-US"/>
+          </w:rPr>
+          <w:id w:val="236443123"/>
+          <w:citation/>
+        </w:sdtPr>
+        <w:sdtContent>
+          <w:r>
+            <w:rPr>
+              <w:rFonts w:eastAsiaTheme="minorEastAsia"/>
+              <w:lang w:val="en-US"/>
+            </w:rPr>
+            <w:fldChar w:fldCharType="begin"/>
+          </w:r>
+          <w:r>
+            <w:rPr>
+              <w:rFonts w:eastAsiaTheme="minorEastAsia"/>
+              <w:lang w:val="en-US"/>
+            </w:rPr>
+            <w:instrText xml:space="preserve"> CITATION Fie05 \l 2067 </w:instrText>
+          </w:r>
+          <w:r>
+            <w:rPr>
+              <w:rFonts w:eastAsiaTheme="minorEastAsia"/>
+              <w:lang w:val="en-US"/>
+            </w:rPr>
+            <w:fldChar w:fldCharType="separate"/>
+          </w:r>
+          <w:r>
+            <w:rPr>
+              <w:rFonts w:eastAsiaTheme="minorEastAsia"/>
+              <w:noProof/>
+              <w:lang w:val="en-US"/>
+            </w:rPr>
+            <w:t>(Andy, 2005)</w:t>
+          </w:r>
+          <w:r>
+            <w:rPr>
+              <w:rFonts w:eastAsiaTheme="minorEastAsia"/>
+              <w:lang w:val="en-US"/>
+            </w:rPr>
+            <w:fldChar w:fldCharType="end"/>
+          </w:r>
+        </w:sdtContent>
+      </w:sdt>
+    </w:p>
+    <w:p>
+      <w:pPr>
+        <w:rPr>
+          <w:rFonts w:eastAsiaTheme="minorEastAsia"/>
+          <w:lang w:val="en-US"/>
+        </w:rPr>
+      </w:pPr>
+      <w:r>
+        <w:rPr>
+          <w:rFonts w:eastAsiaTheme="minorEastAsia"/>
+          <w:lang w:val="en-US"/>
+        </w:rPr>
+        <w:t xml:space="preserve">Applied to this case (N students, </w:t>
+      </w:r>
+      <m:oMath>
+        <m:sSub>
+          <m:sSubPr>
+            <m:ctrlPr>
+              <w:rPr>
+                <w:rFonts w:ascii="Cambria Math" w:eastAsiaTheme="minorEastAsia" w:hAnsi="Cambria Math"/>
+                <w:i/>
+                <w:lang w:val="en-US"/>
+              </w:rPr>
+            </m:ctrlPr>
+          </m:sSubPr>
+          <m:e>
+            <m:r>
+              <w:rPr>
+                <w:rFonts w:ascii="Cambria Math" w:eastAsiaTheme="minorEastAsia" w:hAnsi="Cambria Math"/>
+                <w:lang w:val="en-US"/>
+              </w:rPr>
+              <m:t>S</m:t>
+            </m:r>
+          </m:e>
+          <m:sub>
+            <m:r>
+              <w:rPr>
+                <w:rFonts w:ascii="Cambria Math" w:eastAsiaTheme="minorEastAsia" w:hAnsi="Cambria Math"/>
+                <w:lang w:val="en-US"/>
+              </w:rPr>
+              <m:t>ij</m:t>
+            </m:r>
+          </m:sub>
+        </m:sSub>
+        <m:r>
+          <w:rPr>
+            <w:rFonts w:ascii="Cambria Math" w:eastAsiaTheme="minorEastAsia" w:hAnsi="Cambria Math"/>
+            <w:lang w:val="en-US"/>
+          </w:rPr>
+          <m:t xml:space="preserve">,  </m:t>
+        </m:r>
+        <m:acc>
+          <m:accPr>
+            <m:chr m:val="̅"/>
+            <m:ctrlPr>
+              <w:rPr>
+                <w:rFonts w:ascii="Cambria Math" w:eastAsiaTheme="minorEastAsia" w:hAnsi="Cambria Math"/>
+                <w:i/>
+                <w:lang w:val="en-US"/>
+              </w:rPr>
+            </m:ctrlPr>
+          </m:accPr>
+          <m:e>
+            <m:sSub>
+              <m:sSubPr>
+                <m:ctrlPr>
+                  <w:rPr>
+                    <w:rFonts w:ascii="Cambria Math" w:eastAsiaTheme="minorEastAsia" w:hAnsi="Cambria Math"/>
+                    <w:i/>
+                    <w:lang w:val="en-US"/>
+                  </w:rPr>
+                </m:ctrlPr>
+              </m:sSubPr>
+              <m:e>
+                <m:r>
+                  <w:rPr>
+                    <w:rFonts w:ascii="Cambria Math" w:eastAsiaTheme="minorEastAsia" w:hAnsi="Cambria Math"/>
+                    <w:lang w:val="en-US"/>
+                  </w:rPr>
+                  <m:t>S</m:t>
+                </m:r>
+              </m:e>
+              <m:sub>
+                <m:r>
+                  <w:rPr>
+                    <w:rFonts w:ascii="Cambria Math" w:eastAsiaTheme="minorEastAsia" w:hAnsi="Cambria Math"/>
+                    <w:lang w:val="en-US"/>
+                  </w:rPr>
+                  <m:t>i</m:t>
+                </m:r>
+              </m:sub>
+            </m:sSub>
+          </m:e>
+        </m:acc>
+        <m:r>
+          <w:rPr>
+            <w:rFonts w:ascii="Cambria Math" w:eastAsiaTheme="minorEastAsia" w:hAnsi="Cambria Math"/>
+            <w:lang w:val="en-US"/>
+          </w:rPr>
+          <m:t xml:space="preserve">, </m:t>
+        </m:r>
+        <m:sSub>
+          <m:sSubPr>
+            <m:ctrlPr>
+              <w:rPr>
+                <w:rFonts w:ascii="Cambria Math" w:eastAsiaTheme="minorEastAsia" w:hAnsi="Cambria Math"/>
+                <w:i/>
+                <w:lang w:val="en-US"/>
+              </w:rPr>
+            </m:ctrlPr>
+          </m:sSubPr>
+          <m:e>
+            <m:r>
+              <w:rPr>
+                <w:rFonts w:ascii="Cambria Math" w:eastAsiaTheme="minorEastAsia" w:hAnsi="Cambria Math"/>
+                <w:lang w:val="en-US"/>
+              </w:rPr>
+              <m:t>X</m:t>
+            </m:r>
+          </m:e>
+          <m:sub>
+            <m:r>
+              <w:rPr>
+                <w:rFonts w:ascii="Cambria Math" w:eastAsiaTheme="minorEastAsia" w:hAnsi="Cambria Math"/>
+                <w:lang w:val="en-US"/>
+              </w:rPr>
+              <m:t>j</m:t>
+            </m:r>
+          </m:sub>
+        </m:sSub>
+        <m:r>
+          <w:rPr>
+            <w:rFonts w:ascii="Cambria Math" w:eastAsiaTheme="minorEastAsia" w:hAnsi="Cambria Math"/>
+            <w:lang w:val="en-US"/>
+          </w:rPr>
+          <m:t xml:space="preserve">, </m:t>
+        </m:r>
+        <m:acc>
+          <m:accPr>
+            <m:chr m:val="̅"/>
+            <m:ctrlPr>
+              <w:rPr>
+                <w:rFonts w:ascii="Cambria Math" w:eastAsiaTheme="minorEastAsia" w:hAnsi="Cambria Math"/>
+                <w:i/>
+                <w:lang w:val="en-US"/>
+              </w:rPr>
+            </m:ctrlPr>
+          </m:accPr>
+          <m:e>
+            <m:r>
+              <w:rPr>
+                <w:rFonts w:ascii="Cambria Math" w:eastAsiaTheme="minorEastAsia" w:hAnsi="Cambria Math"/>
+                <w:lang w:val="en-US"/>
+              </w:rPr>
+              <m:t>X</m:t>
+            </m:r>
+          </m:e>
+        </m:acc>
+      </m:oMath>
+      <w:r>
+        <w:rPr>
+          <w:rFonts w:eastAsiaTheme="minorEastAsia"/>
+          <w:lang w:val="en-US"/>
+        </w:rPr>
+        <w:t xml:space="preserve">), we get a correlation for a question </w:t>
+      </w:r>
+      <m:oMath>
+        <m:sSub>
+          <m:sSubPr>
+            <m:ctrlPr>
+              <w:rPr>
+                <w:rFonts w:ascii="Cambria Math" w:eastAsiaTheme="minorEastAsia" w:hAnsi="Cambria Math"/>
+                <w:i/>
+                <w:lang w:val="en-US"/>
+              </w:rPr>
+            </m:ctrlPr>
+          </m:sSubPr>
+          <m:e>
+            <m:r>
+              <w:rPr>
+                <w:rFonts w:ascii="Cambria Math" w:eastAsiaTheme="minorEastAsia" w:hAnsi="Cambria Math"/>
+                <w:lang w:val="en-US"/>
+              </w:rPr>
+              <m:t>Q</m:t>
+            </m:r>
+          </m:e>
+          <m:sub>
+            <m:r>
+              <w:rPr>
+                <w:rFonts w:ascii="Cambria Math" w:eastAsiaTheme="minorEastAsia" w:hAnsi="Cambria Math"/>
+                <w:lang w:val="en-US"/>
+              </w:rPr>
+              <m:t>i</m:t>
+            </m:r>
+          </m:sub>
+        </m:sSub>
+      </m:oMath>
+      <w:r>
+        <w:rPr>
+          <w:rFonts w:eastAsiaTheme="minorEastAsia"/>
+          <w:lang w:val="en-US"/>
+        </w:rPr>
+        <w:t>:</w:t>
+      </w:r>
+    </w:p>
+    <w:p>
+      <w:pPr>
+        <w:rPr>
+          <w:rFonts w:eastAsiaTheme="minorEastAsia"/>
+          <w:lang w:val="en-US"/>
+        </w:rPr>
+      </w:pPr>
+      <m:oMathPara>
+        <m:oMath>
+          <m:r>
+            <w:rPr>
+              <w:rFonts w:ascii="Cambria Math" w:eastAsiaTheme="minorEastAsia" w:hAnsi="Cambria Math"/>
+              <w:lang w:val="en-US"/>
+            </w:rPr>
+            <m:t>r=</m:t>
+          </m:r>
+          <m:f>
+            <m:fPr>
+              <m:ctrlPr>
+                <w:rPr>
+                  <w:rFonts w:ascii="Cambria Math" w:eastAsiaTheme="minorEastAsia" w:hAnsi="Cambria Math"/>
+                  <w:i/>
+                  <w:lang w:val="en-US"/>
+                </w:rPr>
+              </m:ctrlPr>
+            </m:fPr>
+            <m:num>
+              <m:nary>
+                <m:naryPr>
+                  <m:chr m:val="∑"/>
+                  <m:limLoc m:val="undOvr"/>
+                  <m:ctrlPr>
+                    <w:rPr>
+                      <w:rFonts w:ascii="Cambria Math" w:eastAsiaTheme="minorEastAsia" w:hAnsi="Cambria Math"/>
+                      <w:i/>
+                      <w:lang w:val="en-US"/>
+                    </w:rPr>
+                  </m:ctrlPr>
+                </m:naryPr>
+                <m:sub>
+                  <m:r>
+                    <w:rPr>
+                      <w:rFonts w:ascii="Cambria Math" w:eastAsiaTheme="minorEastAsia" w:hAnsi="Cambria Math"/>
+                      <w:lang w:val="en-US"/>
+                    </w:rPr>
+                    <m:t>i</m:t>
+                  </m:r>
+                  <m:r>
+                    <w:rPr>
+                      <w:rFonts w:ascii="Cambria Math" w:eastAsiaTheme="minorEastAsia" w:hAnsi="Cambria Math"/>
+                    </w:rPr>
+                    <m:t>=1</m:t>
+                  </m:r>
+                </m:sub>
+                <m:sup>
+                  <m:r>
+                    <w:rPr>
+                      <w:rFonts w:ascii="Cambria Math" w:eastAsiaTheme="minorEastAsia" w:hAnsi="Cambria Math"/>
+                      <w:lang w:val="en-US"/>
+                    </w:rPr>
+                    <m:t>N</m:t>
+                  </m:r>
+                </m:sup>
+                <m:e>
+                  <m:r>
+                    <w:rPr>
+                      <w:rFonts w:ascii="Cambria Math" w:eastAsiaTheme="minorEastAsia" w:hAnsi="Cambria Math"/>
+                    </w:rPr>
+                    <m:t>(</m:t>
+                  </m:r>
+                  <m:sSub>
+                    <m:sSubPr>
+                      <m:ctrlPr>
+                        <w:rPr>
+                          <w:rFonts w:ascii="Cambria Math" w:eastAsiaTheme="minorEastAsia" w:hAnsi="Cambria Math"/>
+                          <w:i/>
+                          <w:lang w:val="en-US"/>
+                        </w:rPr>
+                      </m:ctrlPr>
+                    </m:sSubPr>
+                    <m:e>
+                      <m:r>
+                        <w:rPr>
+                          <w:rFonts w:ascii="Cambria Math" w:eastAsiaTheme="minorEastAsia" w:hAnsi="Cambria Math"/>
+                          <w:lang w:val="en-US"/>
+                        </w:rPr>
+                        <m:t>S</m:t>
+                      </m:r>
+                    </m:e>
+                    <m:sub>
+                      <m:r>
+                        <w:rPr>
+                          <w:rFonts w:ascii="Cambria Math" w:eastAsiaTheme="minorEastAsia" w:hAnsi="Cambria Math"/>
+                          <w:lang w:val="en-US"/>
+                        </w:rPr>
+                        <m:t>i</m:t>
+                      </m:r>
+                      <m:r>
+                        <w:rPr>
+                          <w:rFonts w:ascii="Cambria Math" w:eastAsiaTheme="minorEastAsia" w:hAnsi="Cambria Math"/>
+                          <w:lang w:val="en-US"/>
+                        </w:rPr>
+                        <m:t>j</m:t>
+                      </m:r>
+                    </m:sub>
+                  </m:sSub>
+                  <m:r>
+                    <w:rPr>
+                      <w:rFonts w:ascii="Cambria Math" w:eastAsiaTheme="minorEastAsia" w:hAnsi="Cambria Math"/>
+                    </w:rPr>
+                    <m:t>-</m:t>
+                  </m:r>
+                  <m:acc>
+                    <m:accPr>
+                      <m:chr m:val="̅"/>
+                      <m:ctrlPr>
+                        <w:rPr>
+                          <w:rFonts w:ascii="Cambria Math" w:eastAsiaTheme="minorEastAsia" w:hAnsi="Cambria Math"/>
+                          <w:i/>
+                          <w:lang w:val="en-US"/>
+                        </w:rPr>
+                      </m:ctrlPr>
+                    </m:accPr>
+                    <m:e>
+                      <m:sSub>
+                        <m:sSubPr>
+                          <m:ctrlPr>
+                            <w:rPr>
+                              <w:rFonts w:ascii="Cambria Math" w:eastAsiaTheme="minorEastAsia" w:hAnsi="Cambria Math"/>
+                              <w:i/>
+                              <w:lang w:val="en-US"/>
+                            </w:rPr>
+                          </m:ctrlPr>
+                        </m:sSubPr>
+                        <m:e>
+                          <m:r>
+                            <w:rPr>
+                              <w:rFonts w:ascii="Cambria Math" w:eastAsiaTheme="minorEastAsia" w:hAnsi="Cambria Math"/>
+                              <w:lang w:val="en-US"/>
+                            </w:rPr>
+                            <m:t>S</m:t>
+                          </m:r>
+                        </m:e>
+                        <m:sub>
+                          <m:r>
+                            <w:rPr>
+                              <w:rFonts w:ascii="Cambria Math" w:eastAsiaTheme="minorEastAsia" w:hAnsi="Cambria Math"/>
+                              <w:lang w:val="en-US"/>
+                            </w:rPr>
+                            <m:t>i</m:t>
+                          </m:r>
+                        </m:sub>
+                      </m:sSub>
+                    </m:e>
+                  </m:acc>
+                  <m:r>
+                    <w:rPr>
+                      <w:rFonts w:ascii="Cambria Math" w:eastAsiaTheme="minorEastAsia" w:hAnsi="Cambria Math"/>
+                    </w:rPr>
+                    <m:t>)(</m:t>
+                  </m:r>
+                  <m:sSub>
+                    <m:sSubPr>
+                      <m:ctrlPr>
+                        <w:rPr>
+                          <w:rFonts w:ascii="Cambria Math" w:eastAsiaTheme="minorEastAsia" w:hAnsi="Cambria Math"/>
+                          <w:i/>
+                          <w:lang w:val="en-US"/>
+                        </w:rPr>
+                      </m:ctrlPr>
+                    </m:sSubPr>
+                    <m:e>
+                      <m:r>
+                        <w:rPr>
+                          <w:rFonts w:ascii="Cambria Math" w:eastAsiaTheme="minorEastAsia" w:hAnsi="Cambria Math"/>
+                          <w:lang w:val="en-US"/>
+                        </w:rPr>
+                        <m:t>X</m:t>
+                      </m:r>
+                    </m:e>
+                    <m:sub>
+                      <m:r>
+                        <w:rPr>
+                          <w:rFonts w:ascii="Cambria Math" w:eastAsiaTheme="minorEastAsia" w:hAnsi="Cambria Math"/>
+                          <w:lang w:val="en-US"/>
+                        </w:rPr>
+                        <m:t>j</m:t>
+                      </m:r>
+                    </m:sub>
+                  </m:sSub>
+                  <m:r>
+                    <w:rPr>
+                      <w:rFonts w:ascii="Cambria Math" w:eastAsiaTheme="minorEastAsia" w:hAnsi="Cambria Math"/>
+                    </w:rPr>
+                    <m:t>-</m:t>
+                  </m:r>
+                  <m:acc>
+                    <m:accPr>
+                      <m:chr m:val="̅"/>
+                      <m:ctrlPr>
+                        <w:rPr>
+                          <w:rFonts w:ascii="Cambria Math" w:eastAsiaTheme="minorEastAsia" w:hAnsi="Cambria Math"/>
+                          <w:i/>
+                          <w:lang w:val="en-US"/>
+                        </w:rPr>
+                      </m:ctrlPr>
+                    </m:accPr>
+                    <m:e>
+                      <m:r>
+                        <w:rPr>
+                          <w:rFonts w:ascii="Cambria Math" w:eastAsiaTheme="minorEastAsia" w:hAnsi="Cambria Math"/>
+                          <w:lang w:val="en-US"/>
+                        </w:rPr>
+                        <m:t>X</m:t>
+                      </m:r>
+                    </m:e>
+                  </m:acc>
+                  <m:r>
+                    <w:rPr>
+                      <w:rFonts w:ascii="Cambria Math" w:eastAsiaTheme="minorEastAsia" w:hAnsi="Cambria Math"/>
+                    </w:rPr>
+                    <m:t>)</m:t>
+                  </m:r>
+                </m:e>
+              </m:nary>
+            </m:num>
+            <m:den>
+              <m:d>
+                <m:dPr>
+                  <m:ctrlPr>
+                    <w:rPr>
+                      <w:rFonts w:ascii="Cambria Math" w:eastAsiaTheme="minorEastAsia" w:hAnsi="Cambria Math"/>
+                      <w:i/>
+                      <w:lang w:val="en-US"/>
+                    </w:rPr>
+                  </m:ctrlPr>
+                </m:dPr>
+                <m:e>
+                  <m:r>
+                    <w:rPr>
+                      <w:rFonts w:ascii="Cambria Math" w:eastAsiaTheme="minorEastAsia" w:hAnsi="Cambria Math"/>
+                      <w:lang w:val="en-US"/>
+                    </w:rPr>
+                    <m:t>N</m:t>
+                  </m:r>
+                  <m:r>
+                    <w:rPr>
+                      <w:rFonts w:ascii="Cambria Math" w:eastAsiaTheme="minorEastAsia" w:hAnsi="Cambria Math"/>
+                    </w:rPr>
+                    <m:t>-1</m:t>
+                  </m:r>
+                </m:e>
+              </m:d>
+              <m:sSub>
+                <m:sSubPr>
+                  <m:ctrlPr>
+                    <w:rPr>
+                      <w:rFonts w:ascii="Cambria Math" w:eastAsiaTheme="minorEastAsia" w:hAnsi="Cambria Math"/>
+                      <w:i/>
+                      <w:lang w:val="en-US"/>
+                    </w:rPr>
+                  </m:ctrlPr>
+                </m:sSubPr>
+                <m:e>
+                  <m:r>
+                    <w:rPr>
+                      <w:rFonts w:ascii="Cambria Math" w:eastAsiaTheme="minorEastAsia" w:hAnsi="Cambria Math"/>
+                      <w:lang w:val="en-US"/>
+                    </w:rPr>
+                    <m:t>s</m:t>
+                  </m:r>
+                </m:e>
+                <m:sub>
+                  <m:r>
+                    <w:rPr>
+                      <w:rFonts w:ascii="Cambria Math" w:eastAsiaTheme="minorEastAsia" w:hAnsi="Cambria Math"/>
+                      <w:lang w:val="en-US"/>
+                    </w:rPr>
+                    <m:t>S</m:t>
+                  </m:r>
+                </m:sub>
+              </m:sSub>
+              <m:sSub>
+                <m:sSubPr>
+                  <m:ctrlPr>
+                    <w:rPr>
+                      <w:rFonts w:ascii="Cambria Math" w:eastAsiaTheme="minorEastAsia" w:hAnsi="Cambria Math"/>
+                      <w:i/>
+                      <w:lang w:val="en-US"/>
+                    </w:rPr>
+                  </m:ctrlPr>
+                </m:sSubPr>
+                <m:e>
+                  <m:r>
+                    <w:rPr>
+                      <w:rFonts w:ascii="Cambria Math" w:eastAsiaTheme="minorEastAsia" w:hAnsi="Cambria Math"/>
+                      <w:lang w:val="en-US"/>
+                    </w:rPr>
+                    <m:t>s</m:t>
+                  </m:r>
+                </m:e>
+                <m:sub>
+                  <m:r>
+                    <w:rPr>
+                      <w:rFonts w:ascii="Cambria Math" w:eastAsiaTheme="minorEastAsia" w:hAnsi="Cambria Math"/>
+                      <w:lang w:val="en-US"/>
+                    </w:rPr>
+                    <m:t>X</m:t>
+                  </m:r>
+                </m:sub>
+              </m:sSub>
+            </m:den>
+          </m:f>
+        </m:oMath>
+      </m:oMathPara>
+    </w:p>
+    <w:p>
+      <w:pPr>
+        <w:rPr>
+          <w:rFonts w:eastAsiaTheme="minorEastAsia"/>
+          <w:lang w:val="en-US"/>
+        </w:rPr>
+      </w:pPr>
+      <w:r>
+        <w:rPr>
+          <w:rFonts w:eastAsiaTheme="minorEastAsia"/>
+          <w:lang w:val="en-US"/>
+        </w:rPr>
+        <w:t>With:</w:t>
+      </w:r>
+    </w:p>
+    <w:p>
+      <w:pPr>
+        <w:rPr>
+          <w:rFonts w:eastAsiaTheme="minorEastAsia"/>
+          <w:lang w:val="en-US"/>
+        </w:rPr>
+      </w:pPr>
+      <m:oMathPara>
+        <m:oMath>
+          <m:sSub>
+            <m:sSubPr>
+              <m:ctrlPr>
+                <w:rPr>
+                  <w:rFonts w:ascii="Cambria Math" w:eastAsiaTheme="minorEastAsia" w:hAnsi="Cambria Math"/>
+                  <w:i/>
+                  <w:lang w:val="en-US"/>
+                </w:rPr>
+              </m:ctrlPr>
+            </m:sSubPr>
+            <m:e>
+              <m:r>
+                <w:rPr>
+                  <w:rFonts w:ascii="Cambria Math" w:eastAsiaTheme="minorEastAsia" w:hAnsi="Cambria Math"/>
+                  <w:lang w:val="en-US"/>
+                </w:rPr>
+                <m:t>s</m:t>
+              </m:r>
+            </m:e>
+            <m:sub>
+              <m:r>
+                <w:rPr>
+                  <w:rFonts w:ascii="Cambria Math" w:eastAsiaTheme="minorEastAsia" w:hAnsi="Cambria Math"/>
+                  <w:lang w:val="en-US"/>
+                </w:rPr>
+                <m:t>S</m:t>
+              </m:r>
+            </m:sub>
+          </m:sSub>
+          <m:r>
+            <w:rPr>
+              <w:rFonts w:ascii="Cambria Math" w:eastAsiaTheme="minorEastAsia" w:hAnsi="Cambria Math"/>
+              <w:lang w:val="en-US"/>
+            </w:rPr>
+            <m:t>=</m:t>
+          </m:r>
+          <m:rad>
+            <m:radPr>
+              <m:degHide m:val="1"/>
+              <m:ctrlPr>
+                <w:rPr>
+                  <w:rFonts w:ascii="Cambria Math" w:eastAsiaTheme="minorEastAsia" w:hAnsi="Cambria Math"/>
+                  <w:i/>
+                  <w:lang w:val="en-US"/>
+                </w:rPr>
+              </m:ctrlPr>
+            </m:radPr>
+            <m:deg/>
+            <m:e>
+              <m:f>
+                <m:fPr>
+                  <m:ctrlPr>
+                    <w:rPr>
+                      <w:rFonts w:ascii="Cambria Math" w:eastAsiaTheme="minorEastAsia" w:hAnsi="Cambria Math"/>
+                      <w:i/>
+                      <w:lang w:val="en-US"/>
+                    </w:rPr>
+                  </m:ctrlPr>
+                </m:fPr>
+                <m:num>
+                  <m:nary>
+                    <m:naryPr>
+                      <m:chr m:val="∑"/>
+                      <m:limLoc m:val="undOvr"/>
+                      <m:ctrlPr>
+                        <w:rPr>
+                          <w:rFonts w:ascii="Cambria Math" w:eastAsiaTheme="minorEastAsia" w:hAnsi="Cambria Math"/>
+                          <w:i/>
+                          <w:lang w:val="en-US"/>
+                        </w:rPr>
+                      </m:ctrlPr>
+                    </m:naryPr>
+                    <m:sub>
+                      <m:r>
+                        <w:rPr>
+                          <w:rFonts w:ascii="Cambria Math" w:eastAsiaTheme="minorEastAsia" w:hAnsi="Cambria Math"/>
+                          <w:lang w:val="en-US"/>
+                        </w:rPr>
+                        <m:t>i</m:t>
+                      </m:r>
+                      <m:r>
+                        <w:rPr>
+                          <w:rFonts w:ascii="Cambria Math" w:eastAsiaTheme="minorEastAsia" w:hAnsi="Cambria Math"/>
+                        </w:rPr>
+                        <m:t>=1</m:t>
+                      </m:r>
+                    </m:sub>
+                    <m:sup>
+                      <m:r>
+                        <w:rPr>
+                          <w:rFonts w:ascii="Cambria Math" w:eastAsiaTheme="minorEastAsia" w:hAnsi="Cambria Math"/>
+                          <w:lang w:val="en-US"/>
+                        </w:rPr>
+                        <m:t>N</m:t>
+                      </m:r>
+                    </m:sup>
+                    <m:e>
+                      <m:sSup>
+                        <m:sSupPr>
+                          <m:ctrlPr>
+                            <w:rPr>
+                              <w:rFonts w:ascii="Cambria Math" w:eastAsiaTheme="minorEastAsia" w:hAnsi="Cambria Math"/>
+                              <w:i/>
+                            </w:rPr>
+                          </m:ctrlPr>
+                        </m:sSupPr>
+                        <m:e>
+                          <m:d>
+                            <m:dPr>
+                              <m:ctrlPr>
+                                <w:rPr>
+                                  <w:rFonts w:ascii="Cambria Math" w:eastAsiaTheme="minorEastAsia" w:hAnsi="Cambria Math"/>
+                                  <w:i/>
+                                </w:rPr>
+                              </m:ctrlPr>
+                            </m:dPr>
+                            <m:e>
+                              <m:sSub>
+                                <m:sSubPr>
+                                  <m:ctrlPr>
+                                    <w:rPr>
+                                      <w:rFonts w:ascii="Cambria Math" w:eastAsiaTheme="minorEastAsia" w:hAnsi="Cambria Math"/>
+                                      <w:i/>
+                                      <w:lang w:val="en-US"/>
+                                    </w:rPr>
+                                  </m:ctrlPr>
+                                </m:sSubPr>
+                                <m:e>
+                                  <m:r>
+                                    <w:rPr>
+                                      <w:rFonts w:ascii="Cambria Math" w:eastAsiaTheme="minorEastAsia" w:hAnsi="Cambria Math"/>
+                                      <w:lang w:val="en-US"/>
+                                    </w:rPr>
+                                    <m:t>S</m:t>
+                                  </m:r>
+                                </m:e>
+                                <m:sub>
+                                  <m:r>
+                                    <w:rPr>
+                                      <w:rFonts w:ascii="Cambria Math" w:eastAsiaTheme="minorEastAsia" w:hAnsi="Cambria Math"/>
+                                      <w:lang w:val="en-US"/>
+                                    </w:rPr>
+                                    <m:t>ij</m:t>
+                                  </m:r>
+                                </m:sub>
+                              </m:sSub>
+                              <m:r>
+                                <w:rPr>
+                                  <w:rFonts w:ascii="Cambria Math" w:eastAsiaTheme="minorEastAsia" w:hAnsi="Cambria Math"/>
+                                </w:rPr>
+                                <m:t>-</m:t>
+                              </m:r>
+                              <m:acc>
+                                <m:accPr>
+                                  <m:chr m:val="̅"/>
+                                  <m:ctrlPr>
+                                    <w:rPr>
+                                      <w:rFonts w:ascii="Cambria Math" w:eastAsiaTheme="minorEastAsia" w:hAnsi="Cambria Math"/>
+                                      <w:i/>
+                                      <w:lang w:val="en-US"/>
+                                    </w:rPr>
+                                  </m:ctrlPr>
+                                </m:accPr>
+                                <m:e>
+                                  <m:sSub>
+                                    <m:sSubPr>
+                                      <m:ctrlPr>
+                                        <w:rPr>
+                                          <w:rFonts w:ascii="Cambria Math" w:eastAsiaTheme="minorEastAsia" w:hAnsi="Cambria Math"/>
+                                          <w:i/>
+                                          <w:lang w:val="en-US"/>
+                                        </w:rPr>
+                                      </m:ctrlPr>
+                                    </m:sSubPr>
+                                    <m:e>
+                                      <m:r>
+                                        <w:rPr>
+                                          <w:rFonts w:ascii="Cambria Math" w:eastAsiaTheme="minorEastAsia" w:hAnsi="Cambria Math"/>
+                                          <w:lang w:val="en-US"/>
+                                        </w:rPr>
+                                        <m:t>S</m:t>
+                                      </m:r>
+                                    </m:e>
+                                    <m:sub>
+                                      <m:r>
+                                        <w:rPr>
+                                          <w:rFonts w:ascii="Cambria Math" w:eastAsiaTheme="minorEastAsia" w:hAnsi="Cambria Math"/>
+                                          <w:lang w:val="en-US"/>
+                                        </w:rPr>
+                                        <m:t>i</m:t>
+                                      </m:r>
+                                    </m:sub>
+                                  </m:sSub>
+                                </m:e>
+                              </m:acc>
+                            </m:e>
+                          </m:d>
+                        </m:e>
+                        <m:sup>
+                          <m:r>
+                            <w:rPr>
+                              <w:rFonts w:ascii="Cambria Math" w:eastAsiaTheme="minorEastAsia" w:hAnsi="Cambria Math"/>
+                            </w:rPr>
+                            <m:t>2</m:t>
+                          </m:r>
+                        </m:sup>
+                      </m:sSup>
+                    </m:e>
+                  </m:nary>
+                </m:num>
+                <m:den>
+                  <m:d>
+                    <m:dPr>
+                      <m:ctrlPr>
+                        <w:rPr>
+                          <w:rFonts w:ascii="Cambria Math" w:eastAsiaTheme="minorEastAsia" w:hAnsi="Cambria Math"/>
+                          <w:i/>
+                          <w:lang w:val="en-US"/>
+                        </w:rPr>
+                      </m:ctrlPr>
+                    </m:dPr>
+                    <m:e>
+                      <m:r>
+                        <w:rPr>
+                          <w:rFonts w:ascii="Cambria Math" w:eastAsiaTheme="minorEastAsia" w:hAnsi="Cambria Math"/>
+                          <w:lang w:val="en-US"/>
+                        </w:rPr>
+                        <m:t>N</m:t>
+                      </m:r>
+                      <m:r>
+                        <w:rPr>
+                          <w:rFonts w:ascii="Cambria Math" w:eastAsiaTheme="minorEastAsia" w:hAnsi="Cambria Math"/>
+                        </w:rPr>
+                        <m:t>-1</m:t>
+                      </m:r>
+                    </m:e>
+                  </m:d>
+                </m:den>
+              </m:f>
+            </m:e>
+          </m:rad>
+        </m:oMath>
+      </m:oMathPara>
+    </w:p>
+    <w:p>
+      <w:pPr>
+        <w:rPr>
+          <w:rFonts w:eastAsiaTheme="minorEastAsia"/>
+          <w:lang w:val="en-US"/>
+        </w:rPr>
+      </w:pPr>
+      <m:oMathPara>
+        <m:oMath>
+          <m:sSub>
+            <m:sSubPr>
+              <m:ctrlPr>
+                <w:rPr>
+                  <w:rFonts w:ascii="Cambria Math" w:eastAsiaTheme="minorEastAsia" w:hAnsi="Cambria Math"/>
+                  <w:i/>
+                  <w:lang w:val="en-US"/>
+                </w:rPr>
+              </m:ctrlPr>
+            </m:sSubPr>
+            <m:e>
+              <m:r>
+                <w:rPr>
+                  <w:rFonts w:ascii="Cambria Math" w:eastAsiaTheme="minorEastAsia" w:hAnsi="Cambria Math"/>
+                  <w:lang w:val="en-US"/>
+                </w:rPr>
+                <m:t>s</m:t>
+              </m:r>
+            </m:e>
+            <m:sub>
+              <m:r>
+                <w:rPr>
+                  <w:rFonts w:ascii="Cambria Math" w:eastAsiaTheme="minorEastAsia" w:hAnsi="Cambria Math"/>
+                  <w:lang w:val="en-US"/>
+                </w:rPr>
+                <m:t>X</m:t>
+              </m:r>
+            </m:sub>
+          </m:sSub>
+          <m:r>
+            <w:rPr>
+              <w:rFonts w:ascii="Cambria Math" w:eastAsiaTheme="minorEastAsia" w:hAnsi="Cambria Math"/>
+              <w:lang w:val="en-US"/>
+            </w:rPr>
+            <m:t>=</m:t>
+          </m:r>
+          <m:rad>
+            <m:radPr>
+              <m:degHide m:val="1"/>
+              <m:ctrlPr>
+                <w:rPr>
+                  <w:rFonts w:ascii="Cambria Math" w:eastAsiaTheme="minorEastAsia" w:hAnsi="Cambria Math"/>
+                  <w:i/>
+                  <w:lang w:val="en-US"/>
+                </w:rPr>
+              </m:ctrlPr>
+            </m:radPr>
+            <m:deg/>
+            <m:e>
+              <m:f>
+                <m:fPr>
+                  <m:ctrlPr>
+                    <w:rPr>
+                      <w:rFonts w:ascii="Cambria Math" w:eastAsiaTheme="minorEastAsia" w:hAnsi="Cambria Math"/>
+                      <w:i/>
+                      <w:lang w:val="en-US"/>
+                    </w:rPr>
+                  </m:ctrlPr>
+                </m:fPr>
+                <m:num>
+                  <m:nary>
+                    <m:naryPr>
+                      <m:chr m:val="∑"/>
+                      <m:limLoc m:val="undOvr"/>
+                      <m:ctrlPr>
+                        <w:rPr>
+                          <w:rFonts w:ascii="Cambria Math" w:eastAsiaTheme="minorEastAsia" w:hAnsi="Cambria Math"/>
+                          <w:i/>
+                          <w:lang w:val="en-US"/>
+                        </w:rPr>
+                      </m:ctrlPr>
+                    </m:naryPr>
+                    <m:sub>
+                      <m:r>
+                        <w:rPr>
+                          <w:rFonts w:ascii="Cambria Math" w:eastAsiaTheme="minorEastAsia" w:hAnsi="Cambria Math"/>
+                          <w:lang w:val="en-US"/>
+                        </w:rPr>
+                        <m:t>i</m:t>
+                      </m:r>
+                      <m:r>
+                        <w:rPr>
+                          <w:rFonts w:ascii="Cambria Math" w:eastAsiaTheme="minorEastAsia" w:hAnsi="Cambria Math"/>
+                        </w:rPr>
+                        <m:t>=1</m:t>
+                      </m:r>
+                    </m:sub>
+                    <m:sup>
+                      <m:r>
+                        <w:rPr>
+                          <w:rFonts w:ascii="Cambria Math" w:eastAsiaTheme="minorEastAsia" w:hAnsi="Cambria Math"/>
+                          <w:lang w:val="en-US"/>
+                        </w:rPr>
+                        <m:t>N</m:t>
+                      </m:r>
+                    </m:sup>
+                    <m:e>
+                      <m:sSup>
+                        <m:sSupPr>
+                          <m:ctrlPr>
+                            <w:rPr>
+                              <w:rFonts w:ascii="Cambria Math" w:eastAsiaTheme="minorEastAsia" w:hAnsi="Cambria Math"/>
+                              <w:i/>
+                            </w:rPr>
+                          </m:ctrlPr>
+                        </m:sSupPr>
+                        <m:e>
+                          <m:d>
+                            <m:dPr>
+                              <m:ctrlPr>
+                                <w:rPr>
+                                  <w:rFonts w:ascii="Cambria Math" w:eastAsiaTheme="minorEastAsia" w:hAnsi="Cambria Math"/>
+                                  <w:i/>
+                                </w:rPr>
+                              </m:ctrlPr>
+                            </m:dPr>
+                            <m:e>
+                              <m:sSub>
+                                <m:sSubPr>
+                                  <m:ctrlPr>
+                                    <w:rPr>
+                                      <w:rFonts w:ascii="Cambria Math" w:eastAsiaTheme="minorEastAsia" w:hAnsi="Cambria Math"/>
+                                      <w:i/>
+                                      <w:lang w:val="en-US"/>
+                                    </w:rPr>
+                                  </m:ctrlPr>
+                                </m:sSubPr>
+                                <m:e>
+                                  <m:r>
+                                    <w:rPr>
+                                      <w:rFonts w:ascii="Cambria Math" w:eastAsiaTheme="minorEastAsia" w:hAnsi="Cambria Math"/>
+                                      <w:lang w:val="en-US"/>
+                                    </w:rPr>
+                                    <m:t>X</m:t>
+                                  </m:r>
+                                </m:e>
+                                <m:sub>
+                                  <m:r>
+                                    <w:rPr>
+                                      <w:rFonts w:ascii="Cambria Math" w:eastAsiaTheme="minorEastAsia" w:hAnsi="Cambria Math"/>
+                                      <w:lang w:val="en-US"/>
+                                    </w:rPr>
+                                    <m:t>j</m:t>
+                                  </m:r>
+                                </m:sub>
+                              </m:sSub>
+                              <m:r>
+                                <w:rPr>
+                                  <w:rFonts w:ascii="Cambria Math" w:eastAsiaTheme="minorEastAsia" w:hAnsi="Cambria Math"/>
+                                </w:rPr>
+                                <m:t>-</m:t>
+                              </m:r>
+                              <m:acc>
+                                <m:accPr>
+                                  <m:chr m:val="̅"/>
+                                  <m:ctrlPr>
+                                    <w:rPr>
+                                      <w:rFonts w:ascii="Cambria Math" w:eastAsiaTheme="minorEastAsia" w:hAnsi="Cambria Math"/>
+                                      <w:i/>
+                                      <w:lang w:val="en-US"/>
+                                    </w:rPr>
+                                  </m:ctrlPr>
+                                </m:accPr>
+                                <m:e>
+                                  <m:r>
+                                    <w:rPr>
+                                      <w:rFonts w:ascii="Cambria Math" w:eastAsiaTheme="minorEastAsia" w:hAnsi="Cambria Math"/>
+                                      <w:lang w:val="en-US"/>
+                                    </w:rPr>
+                                    <m:t>X</m:t>
+                                  </m:r>
+                                </m:e>
+                              </m:acc>
+                            </m:e>
+                          </m:d>
+                        </m:e>
+                        <m:sup>
+                          <m:r>
+                            <w:rPr>
+                              <w:rFonts w:ascii="Cambria Math" w:eastAsiaTheme="minorEastAsia" w:hAnsi="Cambria Math"/>
+                            </w:rPr>
+                            <m:t>2</m:t>
+                          </m:r>
+                        </m:sup>
+                      </m:sSup>
+                    </m:e>
+                  </m:nary>
+                </m:num>
+                <m:den>
+                  <m:d>
+                    <m:dPr>
+                      <m:ctrlPr>
+                        <w:rPr>
+                          <w:rFonts w:ascii="Cambria Math" w:eastAsiaTheme="minorEastAsia" w:hAnsi="Cambria Math"/>
+                          <w:i/>
+                          <w:lang w:val="en-US"/>
+                        </w:rPr>
+                      </m:ctrlPr>
+                    </m:dPr>
+                    <m:e>
+                      <m:r>
+                        <w:rPr>
+                          <w:rFonts w:ascii="Cambria Math" w:eastAsiaTheme="minorEastAsia" w:hAnsi="Cambria Math"/>
+                          <w:lang w:val="en-US"/>
+                        </w:rPr>
+                        <m:t>N</m:t>
+                      </m:r>
+                      <m:r>
+                        <w:rPr>
+                          <w:rFonts w:ascii="Cambria Math" w:eastAsiaTheme="minorEastAsia" w:hAnsi="Cambria Math"/>
+                        </w:rPr>
+                        <m:t>-1</m:t>
+                      </m:r>
+                    </m:e>
+                  </m:d>
+                </m:den>
+              </m:f>
+            </m:e>
+          </m:rad>
+        </m:oMath>
+      </m:oMathPara>
+    </w:p>
+    <w:sdt>
+      <w:sdtPr>
+        <w:id w:val="-1260363577"/>
+        <w:docPartObj>
+          <w:docPartGallery w:val="Bibliographies"/>
+          <w:docPartUnique/>
+        </w:docPartObj>
+      </w:sdtPr>
+      <w:sdtEndPr>
+        <w:rPr>
+          <w:rFonts w:asciiTheme="minorHAnsi" w:eastAsiaTheme="minorHAnsi" w:hAnsiTheme="minorHAnsi" w:cstheme="minorBidi"/>
+          <w:b w:val="0"/>
+          <w:bCs w:val="0"/>
+          <w:color w:val="auto"/>
+          <w:sz w:val="22"/>
+          <w:szCs w:val="22"/>
+          <w:lang w:val="nl-BE" w:eastAsia="en-US"/>
+        </w:rPr>
+      </w:sdtEndPr>
+      <w:sdtContent>
+        <w:p>
+          <w:pPr>
+            <w:pStyle w:val="Heading1"/>
+          </w:pPr>
+          <w:r>
+            <w:t>Bibliography</w:t>
+          </w:r>
+        </w:p>
+        <w:sdt>
+          <w:sdtPr>
+            <w:id w:val="111145805"/>
+            <w:bibliography/>
+          </w:sdtPr>
+          <w:sdtContent>
+            <w:p>
+              <w:pPr>
+                <w:pStyle w:val="Bibliography"/>
+                <w:ind w:left="720" w:hanging="720"/>
+                <w:rPr>
+                  <w:noProof/>
+                  <w:lang w:val="en-US"/>
+                </w:rPr>
+              </w:pPr>
+              <w:r>
+                <w:fldChar w:fldCharType="begin"/>
+              </w:r>
+              <w:r>
+                <w:rPr>
+                  <w:lang w:val="en-US"/>
+                </w:rPr>
+                <w:instrText xml:space="preserve"> BIBLIOGRAPHY </w:instrText>
+              </w:r>
+              <w:r>
+                <w:fldChar w:fldCharType="separate"/>
+              </w:r>
+              <w:r>
+                <w:rPr>
+                  <w:noProof/>
+                  <w:lang w:val="en-US"/>
+                </w:rPr>
+                <w:t xml:space="preserve">Andy, F. (2005). </w:t>
+              </w:r>
+              <w:r>
+                <w:rPr>
+                  <w:i/>
+                  <w:iCs/>
+                  <w:noProof/>
+                  <w:lang w:val="en-US"/>
+                </w:rPr>
+                <w:t>Discovering statistics Using SPSS - Second Edition.</w:t>
+              </w:r>
+              <w:r>
+                <w:rPr>
+                  <w:noProof/>
+                  <w:lang w:val="en-US"/>
+                </w:rPr>
+                <w:t xml:space="preserve"> SAGE Publications Ltd.</w:t>
+              </w:r>
+            </w:p>
+            <w:p>
+              <w:pPr>
+                <w:pStyle w:val="Bibliography"/>
+                <w:ind w:left="720" w:hanging="720"/>
+                <w:rPr>
+                  <w:noProof/>
+                  <w:lang w:val="en-US"/>
+                </w:rPr>
+              </w:pPr>
+              <w:r>
+                <w:rPr>
+                  <w:noProof/>
+                  <w:lang w:val="en-US"/>
+                </w:rPr>
+                <w:t xml:space="preserve">Falk, C. F., &amp; Savalei, V. (2011). The Relationship Between Unstandardized and Standardized Alpha, True Reliability, and the Underlying Measurement Model. </w:t>
+              </w:r>
+              <w:r>
+                <w:rPr>
+                  <w:i/>
+                  <w:iCs/>
+                  <w:noProof/>
+                  <w:lang w:val="en-US"/>
+                </w:rPr>
+                <w:t>Journal of Personality Assessment</w:t>
+              </w:r>
+              <w:r>
+                <w:rPr>
+                  <w:noProof/>
+                  <w:lang w:val="en-US"/>
+                </w:rPr>
+                <w:t>, 445-453.</w:t>
+              </w:r>
+            </w:p>
+            <w:p>
+              <w:r>
+                <w:rPr>
+                  <w:b/>
+                  <w:bCs/>
+                  <w:noProof/>
+                </w:rPr>
+                <w:fldChar w:fldCharType="end"/>
+              </w:r>
+            </w:p>
+          </w:sdtContent>
+        </w:sdt>
+      </w:sdtContent>
+    </w:sdt>
     <w:sectPr>
       <w:pgSz w:w="11906" w:h="16838"/>
       <w:pgMar w:top="1417" w:right="1417" w:bottom="1417" w:left="1417" w:header="708" w:footer="708" w:gutter="0"/>
@@ -3288,6 +4989,30 @@
     <w:name w:val="Normal"/>
     <w:qFormat/>
   </w:style>
+  <w:style w:type="paragraph" w:styleId="Heading1">
+    <w:name w:val="heading 1"/>
+    <w:basedOn w:val="Normal"/>
+    <w:next w:val="Normal"/>
+    <w:link w:val="Heading1Char"/>
+    <w:uiPriority w:val="9"/>
+    <w:qFormat/>
+    <w:rsid w:val="002913FD"/>
+    <w:pPr>
+      <w:keepNext/>
+      <w:keepLines/>
+      <w:spacing w:before="480" w:after="0"/>
+      <w:outlineLvl w:val="0"/>
+    </w:pPr>
+    <w:rPr>
+      <w:rFonts w:asciiTheme="majorHAnsi" w:eastAsiaTheme="majorEastAsia" w:hAnsiTheme="majorHAnsi" w:cstheme="majorBidi"/>
+      <w:b/>
+      <w:bCs/>
+      <w:color w:val="365F91" w:themeColor="accent1" w:themeShade="BF"/>
+      <w:sz w:val="28"/>
+      <w:szCs w:val="28"/>
+      <w:lang w:val="en-US" w:eastAsia="ja-JP"/>
+    </w:rPr>
+  </w:style>
   <w:style w:type="character" w:default="1" w:styleId="DefaultParagraphFont">
     <w:name w:val="Default Paragraph Font"/>
     <w:uiPriority w:val="1"/>
@@ -3384,6 +5109,30 @@
       <w:ind w:left="720"/>
       <w:contextualSpacing/>
     </w:pPr>
+  </w:style>
+  <w:style w:type="character" w:customStyle="1" w:styleId="Heading1Char">
+    <w:name w:val="Heading 1 Char"/>
+    <w:basedOn w:val="DefaultParagraphFont"/>
+    <w:link w:val="Heading1"/>
+    <w:uiPriority w:val="9"/>
+    <w:rsid w:val="002913FD"/>
+    <w:rPr>
+      <w:rFonts w:asciiTheme="majorHAnsi" w:eastAsiaTheme="majorEastAsia" w:hAnsiTheme="majorHAnsi" w:cstheme="majorBidi"/>
+      <w:b/>
+      <w:bCs/>
+      <w:color w:val="365F91" w:themeColor="accent1" w:themeShade="BF"/>
+      <w:sz w:val="28"/>
+      <w:szCs w:val="28"/>
+      <w:lang w:val="en-US" w:eastAsia="ja-JP"/>
+    </w:rPr>
+  </w:style>
+  <w:style w:type="paragraph" w:styleId="Bibliography">
+    <w:name w:val="Bibliography"/>
+    <w:basedOn w:val="Normal"/>
+    <w:next w:val="Normal"/>
+    <w:uiPriority w:val="37"/>
+    <w:unhideWhenUsed/>
+    <w:rsid w:val="002913FD"/>
   </w:style>
 </w:styles>
 </file>
@@ -3548,6 +5297,30 @@
     <w:name w:val="Normal"/>
     <w:qFormat/>
   </w:style>
+  <w:style w:type="paragraph" w:styleId="Heading1">
+    <w:name w:val="heading 1"/>
+    <w:basedOn w:val="Normal"/>
+    <w:next w:val="Normal"/>
+    <w:link w:val="Heading1Char"/>
+    <w:uiPriority w:val="9"/>
+    <w:qFormat/>
+    <w:rsid w:val="002913FD"/>
+    <w:pPr>
+      <w:keepNext/>
+      <w:keepLines/>
+      <w:spacing w:before="480" w:after="0"/>
+      <w:outlineLvl w:val="0"/>
+    </w:pPr>
+    <w:rPr>
+      <w:rFonts w:asciiTheme="majorHAnsi" w:eastAsiaTheme="majorEastAsia" w:hAnsiTheme="majorHAnsi" w:cstheme="majorBidi"/>
+      <w:b/>
+      <w:bCs/>
+      <w:color w:val="365F91" w:themeColor="accent1" w:themeShade="BF"/>
+      <w:sz w:val="28"/>
+      <w:szCs w:val="28"/>
+      <w:lang w:val="en-US" w:eastAsia="ja-JP"/>
+    </w:rPr>
+  </w:style>
   <w:style w:type="character" w:default="1" w:styleId="DefaultParagraphFont">
     <w:name w:val="Default Paragraph Font"/>
     <w:uiPriority w:val="1"/>
@@ -3645,6 +5418,30 @@
       <w:contextualSpacing/>
     </w:pPr>
   </w:style>
+  <w:style w:type="character" w:customStyle="1" w:styleId="Heading1Char">
+    <w:name w:val="Heading 1 Char"/>
+    <w:basedOn w:val="DefaultParagraphFont"/>
+    <w:link w:val="Heading1"/>
+    <w:uiPriority w:val="9"/>
+    <w:rsid w:val="002913FD"/>
+    <w:rPr>
+      <w:rFonts w:asciiTheme="majorHAnsi" w:eastAsiaTheme="majorEastAsia" w:hAnsiTheme="majorHAnsi" w:cstheme="majorBidi"/>
+      <w:b/>
+      <w:bCs/>
+      <w:color w:val="365F91" w:themeColor="accent1" w:themeShade="BF"/>
+      <w:sz w:val="28"/>
+      <w:szCs w:val="28"/>
+      <w:lang w:val="en-US" w:eastAsia="ja-JP"/>
+    </w:rPr>
+  </w:style>
+  <w:style w:type="paragraph" w:styleId="Bibliography">
+    <w:name w:val="Bibliography"/>
+    <w:basedOn w:val="Normal"/>
+    <w:next w:val="Normal"/>
+    <w:uiPriority w:val="37"/>
+    <w:unhideWhenUsed/>
+    <w:rsid w:val="002913FD"/>
+  </w:style>
 </w:styles>
 </file>
 
@@ -3689,6 +5486,13 @@
     <w:pitch w:val="variable"/>
     <w:sig w:usb0="00000000" w:usb1="10000000" w:usb2="00000000" w:usb3="00000000" w:csb0="80000000" w:csb1="00000000"/>
   </w:font>
+  <w:font w:name="Cambria">
+    <w:panose1 w:val="02040503050406030204"/>
+    <w:charset w:val="00"/>
+    <w:family w:val="roman"/>
+    <w:pitch w:val="variable"/>
+    <w:sig w:usb0="E00002FF" w:usb1="400004FF" w:usb2="00000000" w:usb3="00000000" w:csb0="0000019F" w:csb1="00000000"/>
+  </w:font>
   <w:font w:name="Tahoma">
     <w:panose1 w:val="020B0604030504040204"/>
     <w:charset w:val="00"/>
@@ -3696,13 +5500,6 @@
     <w:notTrueType/>
     <w:pitch w:val="variable"/>
     <w:sig w:usb0="00000003" w:usb1="00000000" w:usb2="00000000" w:usb3="00000000" w:csb0="00000001" w:csb1="00000000"/>
-  </w:font>
-  <w:font w:name="Cambria">
-    <w:panose1 w:val="02040503050406030204"/>
-    <w:charset w:val="00"/>
-    <w:family w:val="roman"/>
-    <w:pitch w:val="variable"/>
-    <w:sig w:usb0="E00002FF" w:usb1="400004FF" w:usb2="00000000" w:usb3="00000000" w:csb0="0000019F" w:csb1="00000000"/>
   </w:font>
   <w:font w:name="Cambria Math">
     <w:panose1 w:val="02040503050406030204"/>
@@ -3732,6 +5529,7 @@
     <w:rsid w:val="002D5A54"/>
     <w:rsid w:val="00577A3C"/>
     <w:rsid w:val="00CB1756"/>
+    <w:rsid w:val="00E74EFC"/>
     <w:rsid w:val="00F81BC4"/>
   </w:rsids>
   <m:mathPr>
@@ -3946,7 +5744,7 @@
     <w:basedOn w:val="DefaultParagraphFont"/>
     <w:uiPriority w:val="99"/>
     <w:semiHidden/>
-    <w:rsid w:val="00F81BC4"/>
+    <w:rsid w:val="00E74EFC"/>
     <w:rPr>
       <w:color w:val="808080"/>
     </w:rPr>
@@ -4146,7 +5944,7 @@
     <w:basedOn w:val="DefaultParagraphFont"/>
     <w:uiPriority w:val="99"/>
     <w:semiHidden/>
-    <w:rsid w:val="00F81BC4"/>
+    <w:rsid w:val="00E74EFC"/>
     <w:rPr>
       <w:color w:val="808080"/>
     </w:rPr>
@@ -4496,7 +6294,7 @@
 </file>
 
 <file path=customXml/itemProps1.xml><?xml version="1.0" encoding="utf-8"?>
-<ds:datastoreItem xmlns:ds="http://schemas.openxmlformats.org/officeDocument/2006/customXml" ds:itemID="{4D7B5EC0-1940-4168-A7ED-5BBFABBBA7E0}">
+<ds:datastoreItem xmlns:ds="http://schemas.openxmlformats.org/officeDocument/2006/customXml" ds:itemID="{E09FBF76-E370-4CAE-8926-ED40CE280947}">
   <ds:schemaRefs>
     <ds:schemaRef ds:uri="http://schemas.openxmlformats.org/officeDocument/2006/bibliography"/>
   </ds:schemaRefs>

</xml_diff>